<commit_message>
admin created via controller
</commit_message>
<xml_diff>
--- a/Laravel_commands.docx
+++ b/Laravel_commands.docx
@@ -293,7 +293,9 @@
           <w:numId w:val="4"/>
         </w:numPr>
         <w:rPr>
-          <w:sz w:val="24"/>
+          <w:b/>
+          <w:sz w:val="24"/>
+          <w:u w:val="single"/>
         </w:rPr>
       </w:pPr>
       <w:proofErr w:type="spellStart"/>
@@ -334,10 +336,783 @@
         <w:rPr>
           <w:sz w:val="24"/>
         </w:rPr>
-        <w:t>--view</w:t>
+        <w:t>–</w:t>
+      </w:r>
+      <w:r>
+        <w:rPr>
+          <w:sz w:val="24"/>
+        </w:rPr>
+        <w:t>view</w:t>
+      </w:r>
+      <w:r>
+        <w:rPr>
+          <w:b/>
+          <w:sz w:val="24"/>
+          <w:u w:val="single"/>
+        </w:rPr>
+        <w:t xml:space="preserve"> </w:t>
+      </w:r>
+    </w:p>
+    <w:p>
+      <w:pPr>
+        <w:rPr>
+          <w:b/>
+          <w:sz w:val="24"/>
+          <w:u w:val="single"/>
+        </w:rPr>
+      </w:pPr>
+      <w:proofErr w:type="gramStart"/>
+      <w:r>
+        <w:rPr>
+          <w:b/>
+          <w:sz w:val="24"/>
+          <w:u w:val="single"/>
+        </w:rPr>
+        <w:t>migration</w:t>
+      </w:r>
+      <w:proofErr w:type="gramEnd"/>
+      <w:r>
+        <w:rPr>
+          <w:b/>
+          <w:sz w:val="24"/>
+          <w:u w:val="single"/>
+        </w:rPr>
+        <w:t xml:space="preserve"> command</w:t>
+      </w:r>
+      <w:r>
+        <w:rPr>
+          <w:b/>
+          <w:sz w:val="24"/>
+          <w:u w:val="single"/>
+        </w:rPr>
+        <w:t>:</w:t>
+      </w:r>
+    </w:p>
+    <w:p>
+      <w:pPr>
+        <w:pStyle w:val="ListParagraph"/>
+        <w:numPr>
+          <w:ilvl w:val="0"/>
+          <w:numId w:val="4"/>
+        </w:numPr>
+        <w:rPr>
+          <w:sz w:val="24"/>
+        </w:rPr>
+      </w:pPr>
+      <w:proofErr w:type="spellStart"/>
+      <w:r>
+        <w:rPr>
+          <w:sz w:val="24"/>
+        </w:rPr>
+        <w:t>php</w:t>
+      </w:r>
+      <w:proofErr w:type="spellEnd"/>
+      <w:r>
+        <w:rPr>
+          <w:sz w:val="24"/>
+        </w:rPr>
+        <w:t xml:space="preserve"> </w:t>
+      </w:r>
+      <w:r>
+        <w:rPr>
+          <w:sz w:val="24"/>
+        </w:rPr>
+        <w:t>artisan migrate</w:t>
+      </w:r>
+    </w:p>
+    <w:p>
+      <w:pPr>
+        <w:pStyle w:val="ListParagraph"/>
+        <w:numPr>
+          <w:ilvl w:val="0"/>
+          <w:numId w:val="4"/>
+        </w:numPr>
+        <w:rPr>
+          <w:sz w:val="24"/>
+        </w:rPr>
+      </w:pPr>
+      <w:r>
+        <w:rPr>
+          <w:rFonts w:ascii="Segoe UI" w:eastAsia="Times New Roman" w:hAnsi="Segoe UI" w:cs="Segoe UI"/>
+          <w:color w:val="0C0D0E"/>
+          <w:sz w:val="23"/>
+          <w:szCs w:val="23"/>
+        </w:rPr>
+        <w:t>I'm just adding this answer here as it's the </w:t>
+      </w:r>
+      <w:r>
+        <w:rPr>
+          <w:rFonts w:ascii="var(--ff-mono)" w:eastAsia="Times New Roman" w:hAnsi="var(--ff-mono)" w:cs="Courier New"/>
+          <w:b/>
+          <w:bCs/>
+          <w:i/>
+          <w:iCs/>
+          <w:color w:val="0C0D0E"/>
+          <w:sz w:val="20"/>
+          <w:szCs w:val="20"/>
+          <w:bdr w:val="none" w:sz="0" w:space="0" w:color="auto" w:frame="1"/>
+        </w:rPr>
+        <w:t>quickest</w:t>
+      </w:r>
+      <w:r>
+        <w:rPr>
+          <w:rFonts w:ascii="Segoe UI" w:eastAsia="Times New Roman" w:hAnsi="Segoe UI" w:cs="Segoe UI"/>
+          <w:color w:val="0C0D0E"/>
+          <w:sz w:val="23"/>
+          <w:szCs w:val="23"/>
+        </w:rPr>
+        <w:t> solution for me. Just set the default database engine to </w:t>
+      </w:r>
+      <w:r>
+        <w:rPr>
+          <w:rFonts w:ascii="var(--ff-mono)" w:eastAsia="Times New Roman" w:hAnsi="var(--ff-mono)" w:cs="Courier New"/>
+          <w:b/>
+          <w:bCs/>
+          <w:color w:val="0C0D0E"/>
+          <w:sz w:val="20"/>
+          <w:szCs w:val="20"/>
+          <w:bdr w:val="none" w:sz="0" w:space="0" w:color="auto" w:frame="1"/>
+        </w:rPr>
+        <w:t>'</w:t>
+      </w:r>
+      <w:proofErr w:type="spellStart"/>
+      <w:r>
+        <w:rPr>
+          <w:rFonts w:ascii="var(--ff-mono)" w:eastAsia="Times New Roman" w:hAnsi="var(--ff-mono)" w:cs="Courier New"/>
+          <w:b/>
+          <w:bCs/>
+          <w:color w:val="0C0D0E"/>
+          <w:sz w:val="20"/>
+          <w:szCs w:val="20"/>
+          <w:bdr w:val="none" w:sz="0" w:space="0" w:color="auto" w:frame="1"/>
+        </w:rPr>
+        <w:t>InnoDB</w:t>
+      </w:r>
+      <w:proofErr w:type="spellEnd"/>
+      <w:r>
+        <w:rPr>
+          <w:rFonts w:ascii="var(--ff-mono)" w:eastAsia="Times New Roman" w:hAnsi="var(--ff-mono)" w:cs="Courier New"/>
+          <w:b/>
+          <w:bCs/>
+          <w:color w:val="0C0D0E"/>
+          <w:sz w:val="20"/>
+          <w:szCs w:val="20"/>
+          <w:bdr w:val="none" w:sz="0" w:space="0" w:color="auto" w:frame="1"/>
+        </w:rPr>
+        <w:t>'</w:t>
+      </w:r>
+      <w:r>
+        <w:rPr>
+          <w:rFonts w:ascii="Segoe UI" w:eastAsia="Times New Roman" w:hAnsi="Segoe UI" w:cs="Segoe UI"/>
+          <w:color w:val="0C0D0E"/>
+          <w:sz w:val="23"/>
+          <w:szCs w:val="23"/>
+        </w:rPr>
+        <w:t> on</w:t>
+      </w:r>
+    </w:p>
+    <w:p>
+      <w:pPr>
+        <w:shd w:val="clear" w:color="auto" w:fill="FFFFFF"/>
+        <w:spacing w:after="0" w:line="240" w:lineRule="auto"/>
+        <w:ind w:left="720"/>
+        <w:textAlignment w:val="baseline"/>
+        <w:rPr>
+          <w:rFonts w:eastAsia="Times New Roman" w:cstheme="minorHAnsi"/>
+          <w:color w:val="0C0D0E"/>
+          <w:sz w:val="28"/>
+          <w:szCs w:val="23"/>
+        </w:rPr>
+      </w:pPr>
+      <w:r>
+        <w:rPr>
+          <w:rFonts w:eastAsia="Times New Roman" w:cstheme="minorHAnsi"/>
+          <w:b/>
+          <w:bCs/>
+          <w:i/>
+          <w:iCs/>
+          <w:color w:val="0C0D0E"/>
+          <w:sz w:val="24"/>
+          <w:szCs w:val="20"/>
+          <w:bdr w:val="none" w:sz="0" w:space="0" w:color="auto" w:frame="1"/>
+        </w:rPr>
+        <w:t>/</w:t>
+      </w:r>
+      <w:proofErr w:type="spellStart"/>
+      <w:r>
+        <w:rPr>
+          <w:rFonts w:eastAsia="Times New Roman" w:cstheme="minorHAnsi"/>
+          <w:b/>
+          <w:bCs/>
+          <w:i/>
+          <w:iCs/>
+          <w:color w:val="0C0D0E"/>
+          <w:sz w:val="24"/>
+          <w:szCs w:val="20"/>
+          <w:bdr w:val="none" w:sz="0" w:space="0" w:color="auto" w:frame="1"/>
+        </w:rPr>
+        <w:t>config</w:t>
+      </w:r>
+      <w:proofErr w:type="spellEnd"/>
+      <w:r>
+        <w:rPr>
+          <w:rFonts w:eastAsia="Times New Roman" w:cstheme="minorHAnsi"/>
+          <w:b/>
+          <w:bCs/>
+          <w:i/>
+          <w:iCs/>
+          <w:color w:val="0C0D0E"/>
+          <w:sz w:val="24"/>
+          <w:szCs w:val="20"/>
+          <w:bdr w:val="none" w:sz="0" w:space="0" w:color="auto" w:frame="1"/>
+        </w:rPr>
+        <w:t>/</w:t>
+      </w:r>
+      <w:proofErr w:type="spellStart"/>
+      <w:r>
+        <w:rPr>
+          <w:rFonts w:eastAsia="Times New Roman" w:cstheme="minorHAnsi"/>
+          <w:b/>
+          <w:bCs/>
+          <w:i/>
+          <w:iCs/>
+          <w:color w:val="0C0D0E"/>
+          <w:sz w:val="24"/>
+          <w:szCs w:val="20"/>
+          <w:bdr w:val="none" w:sz="0" w:space="0" w:color="auto" w:frame="1"/>
+        </w:rPr>
+        <w:t>database.php</w:t>
+      </w:r>
+      <w:proofErr w:type="spellEnd"/>
+    </w:p>
+    <w:p>
+      <w:pPr>
+        <w:tabs>
+          <w:tab w:val="left" w:pos="916"/>
+          <w:tab w:val="left" w:pos="1832"/>
+          <w:tab w:val="left" w:pos="2748"/>
+          <w:tab w:val="left" w:pos="3664"/>
+          <w:tab w:val="left" w:pos="4580"/>
+          <w:tab w:val="left" w:pos="5496"/>
+          <w:tab w:val="left" w:pos="6412"/>
+          <w:tab w:val="left" w:pos="7328"/>
+          <w:tab w:val="left" w:pos="8244"/>
+          <w:tab w:val="left" w:pos="9160"/>
+          <w:tab w:val="left" w:pos="10076"/>
+          <w:tab w:val="left" w:pos="10992"/>
+          <w:tab w:val="left" w:pos="11908"/>
+          <w:tab w:val="left" w:pos="12824"/>
+          <w:tab w:val="left" w:pos="13740"/>
+          <w:tab w:val="left" w:pos="14656"/>
+        </w:tabs>
+        <w:spacing w:after="0" w:line="240" w:lineRule="auto"/>
+        <w:ind w:left="720"/>
+        <w:textAlignment w:val="baseline"/>
+        <w:rPr>
+          <w:rFonts w:ascii="inherit" w:eastAsia="Times New Roman" w:hAnsi="inherit" w:cs="Courier New"/>
+          <w:color w:val="0C0D0E"/>
+          <w:sz w:val="20"/>
+          <w:szCs w:val="20"/>
+          <w:bdr w:val="none" w:sz="0" w:space="0" w:color="auto" w:frame="1"/>
+        </w:rPr>
+      </w:pPr>
+      <w:r>
+        <w:rPr>
+          <w:rFonts w:ascii="inherit" w:eastAsia="Times New Roman" w:hAnsi="inherit" w:cs="Courier New"/>
+          <w:color w:val="0C0D0E"/>
+          <w:sz w:val="20"/>
+          <w:szCs w:val="20"/>
+          <w:bdr w:val="none" w:sz="0" w:space="0" w:color="auto" w:frame="1"/>
+        </w:rPr>
+        <w:t>'</w:t>
+      </w:r>
+      <w:proofErr w:type="spellStart"/>
+      <w:proofErr w:type="gramStart"/>
+      <w:r>
+        <w:rPr>
+          <w:rFonts w:ascii="inherit" w:eastAsia="Times New Roman" w:hAnsi="inherit" w:cs="Courier New"/>
+          <w:color w:val="0C0D0E"/>
+          <w:sz w:val="20"/>
+          <w:szCs w:val="20"/>
+          <w:bdr w:val="none" w:sz="0" w:space="0" w:color="auto" w:frame="1"/>
+        </w:rPr>
+        <w:t>mysql</w:t>
+      </w:r>
+      <w:proofErr w:type="spellEnd"/>
+      <w:proofErr w:type="gramEnd"/>
+      <w:r>
+        <w:rPr>
+          <w:rFonts w:ascii="inherit" w:eastAsia="Times New Roman" w:hAnsi="inherit" w:cs="Courier New"/>
+          <w:color w:val="0C0D0E"/>
+          <w:sz w:val="20"/>
+          <w:szCs w:val="20"/>
+          <w:bdr w:val="none" w:sz="0" w:space="0" w:color="auto" w:frame="1"/>
+        </w:rPr>
+        <w:t>' =&gt; [</w:t>
+      </w:r>
+    </w:p>
+    <w:p>
+      <w:pPr>
+        <w:tabs>
+          <w:tab w:val="left" w:pos="916"/>
+          <w:tab w:val="left" w:pos="1832"/>
+          <w:tab w:val="left" w:pos="2748"/>
+          <w:tab w:val="left" w:pos="3664"/>
+          <w:tab w:val="left" w:pos="4580"/>
+          <w:tab w:val="left" w:pos="5496"/>
+          <w:tab w:val="left" w:pos="6412"/>
+          <w:tab w:val="left" w:pos="7328"/>
+          <w:tab w:val="left" w:pos="8244"/>
+          <w:tab w:val="left" w:pos="9160"/>
+          <w:tab w:val="left" w:pos="10076"/>
+          <w:tab w:val="left" w:pos="10992"/>
+          <w:tab w:val="left" w:pos="11908"/>
+          <w:tab w:val="left" w:pos="12824"/>
+          <w:tab w:val="left" w:pos="13740"/>
+          <w:tab w:val="left" w:pos="14656"/>
+        </w:tabs>
+        <w:spacing w:after="0" w:line="240" w:lineRule="auto"/>
+        <w:ind w:left="720"/>
+        <w:textAlignment w:val="baseline"/>
+        <w:rPr>
+          <w:rFonts w:ascii="inherit" w:eastAsia="Times New Roman" w:hAnsi="inherit" w:cs="Courier New"/>
+          <w:color w:val="0C0D0E"/>
+          <w:sz w:val="20"/>
+          <w:szCs w:val="20"/>
+          <w:bdr w:val="none" w:sz="0" w:space="0" w:color="auto" w:frame="1"/>
+        </w:rPr>
+      </w:pPr>
+      <w:r>
+        <w:rPr>
+          <w:rFonts w:ascii="inherit" w:eastAsia="Times New Roman" w:hAnsi="inherit" w:cs="Courier New"/>
+          <w:color w:val="0C0D0E"/>
+          <w:sz w:val="20"/>
+          <w:szCs w:val="20"/>
+          <w:bdr w:val="none" w:sz="0" w:space="0" w:color="auto" w:frame="1"/>
+        </w:rPr>
+        <w:t xml:space="preserve">    ...,</w:t>
+      </w:r>
+    </w:p>
+    <w:p>
+      <w:pPr>
+        <w:tabs>
+          <w:tab w:val="left" w:pos="916"/>
+          <w:tab w:val="left" w:pos="1832"/>
+          <w:tab w:val="left" w:pos="2748"/>
+          <w:tab w:val="left" w:pos="3664"/>
+          <w:tab w:val="left" w:pos="4580"/>
+          <w:tab w:val="left" w:pos="5496"/>
+          <w:tab w:val="left" w:pos="6412"/>
+          <w:tab w:val="left" w:pos="7328"/>
+          <w:tab w:val="left" w:pos="8244"/>
+          <w:tab w:val="left" w:pos="9160"/>
+          <w:tab w:val="left" w:pos="10076"/>
+          <w:tab w:val="left" w:pos="10992"/>
+          <w:tab w:val="left" w:pos="11908"/>
+          <w:tab w:val="left" w:pos="12824"/>
+          <w:tab w:val="left" w:pos="13740"/>
+          <w:tab w:val="left" w:pos="14656"/>
+        </w:tabs>
+        <w:spacing w:after="0" w:line="240" w:lineRule="auto"/>
+        <w:ind w:left="720"/>
+        <w:textAlignment w:val="baseline"/>
+        <w:rPr>
+          <w:rFonts w:ascii="inherit" w:eastAsia="Times New Roman" w:hAnsi="inherit" w:cs="Courier New"/>
+          <w:color w:val="0C0D0E"/>
+          <w:sz w:val="20"/>
+          <w:szCs w:val="20"/>
+          <w:bdr w:val="none" w:sz="0" w:space="0" w:color="auto" w:frame="1"/>
+        </w:rPr>
+      </w:pPr>
+      <w:r>
+        <w:rPr>
+          <w:rFonts w:ascii="inherit" w:eastAsia="Times New Roman" w:hAnsi="inherit" w:cs="Courier New"/>
+          <w:color w:val="0C0D0E"/>
+          <w:sz w:val="20"/>
+          <w:szCs w:val="20"/>
+          <w:bdr w:val="none" w:sz="0" w:space="0" w:color="auto" w:frame="1"/>
+        </w:rPr>
+        <w:t xml:space="preserve">    ...,</w:t>
+      </w:r>
+    </w:p>
+    <w:p>
+      <w:pPr>
+        <w:tabs>
+          <w:tab w:val="left" w:pos="916"/>
+          <w:tab w:val="left" w:pos="1832"/>
+          <w:tab w:val="left" w:pos="2748"/>
+          <w:tab w:val="left" w:pos="3664"/>
+          <w:tab w:val="left" w:pos="4580"/>
+          <w:tab w:val="left" w:pos="5496"/>
+          <w:tab w:val="left" w:pos="6412"/>
+          <w:tab w:val="left" w:pos="7328"/>
+          <w:tab w:val="left" w:pos="8244"/>
+          <w:tab w:val="left" w:pos="9160"/>
+          <w:tab w:val="left" w:pos="10076"/>
+          <w:tab w:val="left" w:pos="10992"/>
+          <w:tab w:val="left" w:pos="11908"/>
+          <w:tab w:val="left" w:pos="12824"/>
+          <w:tab w:val="left" w:pos="13740"/>
+          <w:tab w:val="left" w:pos="14656"/>
+        </w:tabs>
+        <w:spacing w:after="0" w:line="240" w:lineRule="auto"/>
+        <w:ind w:left="720"/>
+        <w:textAlignment w:val="baseline"/>
+        <w:rPr>
+          <w:rFonts w:ascii="inherit" w:eastAsia="Times New Roman" w:hAnsi="inherit" w:cs="Courier New"/>
+          <w:color w:val="0C0D0E"/>
+          <w:sz w:val="20"/>
+          <w:szCs w:val="20"/>
+          <w:bdr w:val="none" w:sz="0" w:space="0" w:color="auto" w:frame="1"/>
+        </w:rPr>
+      </w:pPr>
+      <w:r>
+        <w:rPr>
+          <w:rFonts w:ascii="inherit" w:eastAsia="Times New Roman" w:hAnsi="inherit" w:cs="Courier New"/>
+          <w:color w:val="0C0D0E"/>
+          <w:sz w:val="20"/>
+          <w:szCs w:val="20"/>
+          <w:bdr w:val="none" w:sz="0" w:space="0" w:color="auto" w:frame="1"/>
+        </w:rPr>
+        <w:t xml:space="preserve">    '</w:t>
+      </w:r>
+      <w:proofErr w:type="gramStart"/>
+      <w:r>
+        <w:rPr>
+          <w:rFonts w:ascii="inherit" w:eastAsia="Times New Roman" w:hAnsi="inherit" w:cs="Courier New"/>
+          <w:color w:val="0C0D0E"/>
+          <w:sz w:val="20"/>
+          <w:szCs w:val="20"/>
+          <w:bdr w:val="none" w:sz="0" w:space="0" w:color="auto" w:frame="1"/>
+        </w:rPr>
+        <w:t>engine</w:t>
+      </w:r>
+      <w:proofErr w:type="gramEnd"/>
+      <w:r>
+        <w:rPr>
+          <w:rFonts w:ascii="inherit" w:eastAsia="Times New Roman" w:hAnsi="inherit" w:cs="Courier New"/>
+          <w:color w:val="0C0D0E"/>
+          <w:sz w:val="20"/>
+          <w:szCs w:val="20"/>
+          <w:bdr w:val="none" w:sz="0" w:space="0" w:color="auto" w:frame="1"/>
+        </w:rPr>
+        <w:t xml:space="preserve">' =&gt; </w:t>
+      </w:r>
+      <w:proofErr w:type="spellStart"/>
+      <w:r>
+        <w:rPr>
+          <w:rFonts w:ascii="inherit" w:eastAsia="Times New Roman" w:hAnsi="inherit" w:cs="Courier New"/>
+          <w:color w:val="0C0D0E"/>
+          <w:sz w:val="20"/>
+          <w:szCs w:val="20"/>
+          <w:bdr w:val="none" w:sz="0" w:space="0" w:color="auto" w:frame="1"/>
+        </w:rPr>
+        <w:t>env</w:t>
+      </w:r>
+      <w:proofErr w:type="spellEnd"/>
+      <w:r>
+        <w:rPr>
+          <w:rFonts w:ascii="inherit" w:eastAsia="Times New Roman" w:hAnsi="inherit" w:cs="Courier New"/>
+          <w:color w:val="0C0D0E"/>
+          <w:sz w:val="20"/>
+          <w:szCs w:val="20"/>
+          <w:bdr w:val="none" w:sz="0" w:space="0" w:color="auto" w:frame="1"/>
+        </w:rPr>
+        <w:t>('DB_ENGINE', '</w:t>
+      </w:r>
+      <w:proofErr w:type="spellStart"/>
+      <w:r>
+        <w:rPr>
+          <w:rFonts w:ascii="inherit" w:eastAsia="Times New Roman" w:hAnsi="inherit" w:cs="Courier New"/>
+          <w:color w:val="0C0D0E"/>
+          <w:sz w:val="20"/>
+          <w:szCs w:val="20"/>
+          <w:bdr w:val="none" w:sz="0" w:space="0" w:color="auto" w:frame="1"/>
+        </w:rPr>
+        <w:t>InnoDB</w:t>
+      </w:r>
+      <w:proofErr w:type="spellEnd"/>
+      <w:r>
+        <w:rPr>
+          <w:rFonts w:ascii="inherit" w:eastAsia="Times New Roman" w:hAnsi="inherit" w:cs="Courier New"/>
+          <w:color w:val="0C0D0E"/>
+          <w:sz w:val="20"/>
+          <w:szCs w:val="20"/>
+          <w:bdr w:val="none" w:sz="0" w:space="0" w:color="auto" w:frame="1"/>
+        </w:rPr>
+        <w:t>'),</w:t>
+      </w:r>
+    </w:p>
+    <w:p>
+      <w:pPr>
+        <w:tabs>
+          <w:tab w:val="left" w:pos="916"/>
+          <w:tab w:val="left" w:pos="1832"/>
+          <w:tab w:val="left" w:pos="2748"/>
+          <w:tab w:val="left" w:pos="3664"/>
+          <w:tab w:val="left" w:pos="4580"/>
+          <w:tab w:val="left" w:pos="5496"/>
+          <w:tab w:val="left" w:pos="6412"/>
+          <w:tab w:val="left" w:pos="7328"/>
+          <w:tab w:val="left" w:pos="8244"/>
+          <w:tab w:val="left" w:pos="9160"/>
+          <w:tab w:val="left" w:pos="10076"/>
+          <w:tab w:val="left" w:pos="10992"/>
+          <w:tab w:val="left" w:pos="11908"/>
+          <w:tab w:val="left" w:pos="12824"/>
+          <w:tab w:val="left" w:pos="13740"/>
+          <w:tab w:val="left" w:pos="14656"/>
+        </w:tabs>
+        <w:spacing w:after="0" w:line="240" w:lineRule="auto"/>
+        <w:ind w:left="720"/>
+        <w:textAlignment w:val="baseline"/>
+        <w:rPr>
+          <w:rFonts w:ascii="var(--ff-mono)" w:eastAsia="Times New Roman" w:hAnsi="var(--ff-mono)" w:cs="Courier New"/>
+          <w:color w:val="0C0D0E"/>
+          <w:sz w:val="20"/>
+          <w:szCs w:val="20"/>
+        </w:rPr>
+      </w:pPr>
+      <w:r>
+        <w:rPr>
+          <w:rFonts w:ascii="inherit" w:eastAsia="Times New Roman" w:hAnsi="inherit" w:cs="Courier New"/>
+          <w:color w:val="0C0D0E"/>
+          <w:sz w:val="20"/>
+          <w:szCs w:val="20"/>
+          <w:bdr w:val="none" w:sz="0" w:space="0" w:color="auto" w:frame="1"/>
+        </w:rPr>
+        <w:t xml:space="preserve"> ]</w:t>
+      </w:r>
+    </w:p>
+    <w:p>
+      <w:pPr>
+        <w:rPr>
+          <w:b/>
+          <w:sz w:val="24"/>
+          <w:u w:val="single"/>
+        </w:rPr>
+      </w:pPr>
+      <w:r>
+        <w:rPr>
+          <w:b/>
+          <w:sz w:val="24"/>
+          <w:u w:val="single"/>
+        </w:rPr>
+        <w:t>C</w:t>
+      </w:r>
+      <w:r>
+        <w:rPr>
+          <w:b/>
+          <w:sz w:val="24"/>
+          <w:u w:val="single"/>
+        </w:rPr>
+        <w:t>reate new model</w:t>
+      </w:r>
+      <w:r>
+        <w:rPr>
+          <w:b/>
+          <w:sz w:val="24"/>
+          <w:u w:val="single"/>
+        </w:rPr>
+        <w:t>:</w:t>
+      </w:r>
+    </w:p>
+    <w:p>
+      <w:pPr>
+        <w:tabs>
+          <w:tab w:val="left" w:pos="916"/>
+          <w:tab w:val="left" w:pos="1832"/>
+          <w:tab w:val="left" w:pos="2748"/>
+          <w:tab w:val="left" w:pos="3664"/>
+          <w:tab w:val="left" w:pos="4580"/>
+          <w:tab w:val="left" w:pos="5496"/>
+          <w:tab w:val="left" w:pos="6412"/>
+          <w:tab w:val="left" w:pos="7328"/>
+          <w:tab w:val="left" w:pos="8244"/>
+          <w:tab w:val="left" w:pos="9160"/>
+          <w:tab w:val="left" w:pos="10076"/>
+          <w:tab w:val="left" w:pos="10992"/>
+          <w:tab w:val="left" w:pos="11908"/>
+          <w:tab w:val="left" w:pos="12824"/>
+          <w:tab w:val="left" w:pos="13740"/>
+          <w:tab w:val="left" w:pos="14656"/>
+        </w:tabs>
+        <w:spacing w:after="0" w:line="240" w:lineRule="auto"/>
+        <w:ind w:left="720"/>
+        <w:textAlignment w:val="baseline"/>
+        <w:rPr>
+          <w:rFonts w:ascii="inherit" w:eastAsia="Times New Roman" w:hAnsi="inherit" w:cs="Courier New"/>
+          <w:color w:val="0C0D0E"/>
+          <w:sz w:val="20"/>
+          <w:szCs w:val="20"/>
+          <w:bdr w:val="none" w:sz="0" w:space="0" w:color="auto" w:frame="1"/>
+        </w:rPr>
+      </w:pPr>
+      <w:proofErr w:type="spellStart"/>
+      <w:proofErr w:type="gramStart"/>
+      <w:r>
+        <w:rPr>
+          <w:sz w:val="24"/>
+        </w:rPr>
+        <w:t>php</w:t>
+      </w:r>
+      <w:proofErr w:type="spellEnd"/>
+      <w:proofErr w:type="gramEnd"/>
+      <w:r>
+        <w:rPr>
+          <w:sz w:val="24"/>
+        </w:rPr>
+        <w:t xml:space="preserve"> artisan </w:t>
+      </w:r>
+      <w:proofErr w:type="spellStart"/>
+      <w:r>
+        <w:rPr>
+          <w:sz w:val="24"/>
+        </w:rPr>
+        <w:t>make:model</w:t>
+      </w:r>
+      <w:proofErr w:type="spellEnd"/>
+      <w:r>
+        <w:rPr>
+          <w:sz w:val="24"/>
+        </w:rPr>
+        <w:t xml:space="preserve"> Role </w:t>
+      </w:r>
+      <w:r>
+        <w:rPr>
+          <w:sz w:val="24"/>
+        </w:rPr>
+        <w:t>–</w:t>
+      </w:r>
+      <w:r>
+        <w:rPr>
+          <w:sz w:val="24"/>
+        </w:rPr>
+        <w:t>m</w:t>
+      </w:r>
+    </w:p>
+    <w:p>
+      <w:pPr>
+        <w:tabs>
+          <w:tab w:val="left" w:pos="916"/>
+          <w:tab w:val="left" w:pos="1832"/>
+          <w:tab w:val="left" w:pos="2748"/>
+          <w:tab w:val="left" w:pos="3664"/>
+          <w:tab w:val="left" w:pos="4580"/>
+          <w:tab w:val="left" w:pos="5496"/>
+          <w:tab w:val="left" w:pos="6412"/>
+          <w:tab w:val="left" w:pos="7328"/>
+          <w:tab w:val="left" w:pos="8244"/>
+          <w:tab w:val="left" w:pos="9160"/>
+          <w:tab w:val="left" w:pos="10076"/>
+          <w:tab w:val="left" w:pos="10992"/>
+          <w:tab w:val="left" w:pos="11908"/>
+          <w:tab w:val="left" w:pos="12824"/>
+          <w:tab w:val="left" w:pos="13740"/>
+          <w:tab w:val="left" w:pos="14656"/>
+        </w:tabs>
+        <w:spacing w:after="0" w:line="240" w:lineRule="auto"/>
+        <w:ind w:left="720"/>
+        <w:textAlignment w:val="baseline"/>
+        <w:rPr>
+          <w:rFonts w:ascii="var(--ff-mono)" w:eastAsia="Times New Roman" w:hAnsi="var(--ff-mono)" w:cs="Courier New"/>
+          <w:color w:val="0C0D0E"/>
+          <w:sz w:val="20"/>
+          <w:szCs w:val="20"/>
+        </w:rPr>
+      </w:pPr>
+      <w:r>
+        <w:rPr>
+          <w:rFonts w:ascii="inherit" w:eastAsia="Times New Roman" w:hAnsi="inherit" w:cs="Courier New"/>
+          <w:color w:val="0C0D0E"/>
+          <w:sz w:val="20"/>
+          <w:szCs w:val="20"/>
+          <w:bdr w:val="none" w:sz="0" w:space="0" w:color="auto" w:frame="1"/>
+        </w:rPr>
+        <w:t xml:space="preserve"> ]</w:t>
+      </w:r>
+    </w:p>
+    <w:p>
+      <w:pPr>
+        <w:rPr>
+          <w:b/>
+          <w:sz w:val="24"/>
+          <w:u w:val="single"/>
+        </w:rPr>
+      </w:pPr>
+      <w:r>
+        <w:rPr>
+          <w:b/>
+          <w:sz w:val="24"/>
+          <w:u w:val="single"/>
+        </w:rPr>
+        <w:t>C</w:t>
+      </w:r>
+      <w:r>
+        <w:rPr>
+          <w:b/>
+          <w:sz w:val="24"/>
+          <w:u w:val="single"/>
+        </w:rPr>
+        <w:t>reate new Controller</w:t>
+      </w:r>
+      <w:r>
+        <w:rPr>
+          <w:b/>
+          <w:sz w:val="24"/>
+          <w:u w:val="single"/>
+        </w:rPr>
+        <w:t>:</w:t>
+      </w:r>
+    </w:p>
+    <w:p>
+      <w:pPr>
+        <w:pStyle w:val="ListParagraph"/>
+        <w:numPr>
+          <w:ilvl w:val="0"/>
+          <w:numId w:val="4"/>
+        </w:numPr>
+        <w:rPr>
+          <w:sz w:val="24"/>
+        </w:rPr>
+      </w:pPr>
+      <w:proofErr w:type="spellStart"/>
+      <w:r>
+        <w:rPr>
+          <w:sz w:val="24"/>
+        </w:rPr>
+        <w:t>php</w:t>
+      </w:r>
+      <w:proofErr w:type="spellEnd"/>
+      <w:r>
+        <w:rPr>
+          <w:sz w:val="24"/>
+        </w:rPr>
+        <w:t xml:space="preserve"> artisan </w:t>
+      </w:r>
+      <w:proofErr w:type="spellStart"/>
+      <w:r>
+        <w:rPr>
+          <w:sz w:val="24"/>
+        </w:rPr>
+        <w:t>make:controller</w:t>
+      </w:r>
+      <w:proofErr w:type="spellEnd"/>
+      <w:r>
+        <w:rPr>
+          <w:sz w:val="24"/>
+        </w:rPr>
+        <w:t xml:space="preserve"> Account</w:t>
       </w:r>
       <w:bookmarkStart w:id="0" w:name="_GoBack"/>
       <w:bookmarkEnd w:id="0"/>
+    </w:p>
+    <w:p>
+      <w:pPr>
+        <w:rPr>
+          <w:sz w:val="24"/>
+        </w:rPr>
+      </w:pPr>
     </w:p>
     <w:p>
       <w:pPr>
@@ -1271,6 +2046,88 @@
       <w:contextualSpacing/>
     </w:pPr>
   </w:style>
+  <w:style w:type="paragraph" w:styleId="NormalWeb">
+    <w:name w:val="Normal (Web)"/>
+    <w:basedOn w:val="Normal"/>
+    <w:uiPriority w:val="99"/>
+    <w:semiHidden/>
+    <w:unhideWhenUsed/>
+    <w:rsid w:val="00061560"/>
+    <w:pPr>
+      <w:spacing w:before="100" w:beforeAutospacing="1" w:after="100" w:afterAutospacing="1" w:line="240" w:lineRule="auto"/>
+    </w:pPr>
+    <w:rPr>
+      <w:rFonts w:ascii="Times New Roman" w:eastAsia="Times New Roman" w:hAnsi="Times New Roman" w:cs="Times New Roman"/>
+      <w:sz w:val="24"/>
+      <w:szCs w:val="24"/>
+    </w:rPr>
+  </w:style>
+  <w:style w:type="character" w:styleId="HTMLCode">
+    <w:name w:val="HTML Code"/>
+    <w:basedOn w:val="DefaultParagraphFont"/>
+    <w:uiPriority w:val="99"/>
+    <w:semiHidden/>
+    <w:unhideWhenUsed/>
+    <w:rsid w:val="00061560"/>
+    <w:rPr>
+      <w:rFonts w:ascii="Courier New" w:eastAsia="Times New Roman" w:hAnsi="Courier New" w:cs="Courier New"/>
+      <w:sz w:val="20"/>
+      <w:szCs w:val="20"/>
+    </w:rPr>
+  </w:style>
+  <w:style w:type="paragraph" w:styleId="HTMLPreformatted">
+    <w:name w:val="HTML Preformatted"/>
+    <w:basedOn w:val="Normal"/>
+    <w:link w:val="HTMLPreformattedChar"/>
+    <w:uiPriority w:val="99"/>
+    <w:semiHidden/>
+    <w:unhideWhenUsed/>
+    <w:rsid w:val="00061560"/>
+    <w:pPr>
+      <w:tabs>
+        <w:tab w:val="left" w:pos="916"/>
+        <w:tab w:val="left" w:pos="1832"/>
+        <w:tab w:val="left" w:pos="2748"/>
+        <w:tab w:val="left" w:pos="3664"/>
+        <w:tab w:val="left" w:pos="4580"/>
+        <w:tab w:val="left" w:pos="5496"/>
+        <w:tab w:val="left" w:pos="6412"/>
+        <w:tab w:val="left" w:pos="7328"/>
+        <w:tab w:val="left" w:pos="8244"/>
+        <w:tab w:val="left" w:pos="9160"/>
+        <w:tab w:val="left" w:pos="10076"/>
+        <w:tab w:val="left" w:pos="10992"/>
+        <w:tab w:val="left" w:pos="11908"/>
+        <w:tab w:val="left" w:pos="12824"/>
+        <w:tab w:val="left" w:pos="13740"/>
+        <w:tab w:val="left" w:pos="14656"/>
+      </w:tabs>
+      <w:spacing w:after="0" w:line="240" w:lineRule="auto"/>
+    </w:pPr>
+    <w:rPr>
+      <w:rFonts w:ascii="Courier New" w:eastAsia="Times New Roman" w:hAnsi="Courier New" w:cs="Courier New"/>
+      <w:sz w:val="20"/>
+      <w:szCs w:val="20"/>
+    </w:rPr>
+  </w:style>
+  <w:style w:type="character" w:customStyle="1" w:styleId="HTMLPreformattedChar">
+    <w:name w:val="HTML Preformatted Char"/>
+    <w:basedOn w:val="DefaultParagraphFont"/>
+    <w:link w:val="HTMLPreformatted"/>
+    <w:uiPriority w:val="99"/>
+    <w:semiHidden/>
+    <w:rsid w:val="00061560"/>
+    <w:rPr>
+      <w:rFonts w:ascii="Courier New" w:eastAsia="Times New Roman" w:hAnsi="Courier New" w:cs="Courier New"/>
+      <w:sz w:val="20"/>
+      <w:szCs w:val="20"/>
+    </w:rPr>
+  </w:style>
+  <w:style w:type="character" w:customStyle="1" w:styleId="hljs-string">
+    <w:name w:val="hljs-string"/>
+    <w:basedOn w:val="DefaultParagraphFont"/>
+    <w:rsid w:val="00061560"/>
+  </w:style>
 </w:styles>
 </file>
 

</xml_diff>

<commit_message>
Auth, admin.php special route done
</commit_message>
<xml_diff>
--- a/Laravel_commands.docx
+++ b/Laravel_commands.docx
@@ -898,15 +898,7 @@
           <w:sz w:val="24"/>
           <w:u w:val="single"/>
         </w:rPr>
-        <w:t>C</w:t>
-      </w:r>
-      <w:r>
-        <w:rPr>
-          <w:b/>
-          <w:sz w:val="24"/>
-          <w:u w:val="single"/>
-        </w:rPr>
-        <w:t>reate new model</w:t>
+        <w:t>Create new model</w:t>
       </w:r>
       <w:r>
         <w:rPr>
@@ -1046,7 +1038,7 @@
           <w:sz w:val="24"/>
           <w:u w:val="single"/>
         </w:rPr>
-        <w:t>C</w:t>
+        <w:t>Create new Controller</w:t>
       </w:r>
       <w:r>
         <w:rPr>
@@ -1054,7 +1046,129 @@
           <w:sz w:val="24"/>
           <w:u w:val="single"/>
         </w:rPr>
-        <w:t>reate new Controller</w:t>
+        <w:t>:</w:t>
+      </w:r>
+    </w:p>
+    <w:p>
+      <w:pPr>
+        <w:tabs>
+          <w:tab w:val="left" w:pos="916"/>
+          <w:tab w:val="left" w:pos="1832"/>
+          <w:tab w:val="left" w:pos="2748"/>
+          <w:tab w:val="left" w:pos="3664"/>
+          <w:tab w:val="left" w:pos="4580"/>
+          <w:tab w:val="left" w:pos="5496"/>
+          <w:tab w:val="left" w:pos="6412"/>
+          <w:tab w:val="left" w:pos="7328"/>
+          <w:tab w:val="left" w:pos="8244"/>
+          <w:tab w:val="left" w:pos="9160"/>
+          <w:tab w:val="left" w:pos="10076"/>
+          <w:tab w:val="left" w:pos="10992"/>
+          <w:tab w:val="left" w:pos="11908"/>
+          <w:tab w:val="left" w:pos="12824"/>
+          <w:tab w:val="left" w:pos="13740"/>
+          <w:tab w:val="left" w:pos="14656"/>
+        </w:tabs>
+        <w:spacing w:after="0" w:line="240" w:lineRule="auto"/>
+        <w:ind w:left="720"/>
+        <w:textAlignment w:val="baseline"/>
+        <w:rPr>
+          <w:rFonts w:ascii="inherit" w:eastAsia="Times New Roman" w:hAnsi="inherit" w:cs="Courier New"/>
+          <w:color w:val="0C0D0E"/>
+          <w:sz w:val="20"/>
+          <w:szCs w:val="20"/>
+          <w:bdr w:val="none" w:sz="0" w:space="0" w:color="auto" w:frame="1"/>
+        </w:rPr>
+      </w:pPr>
+      <w:proofErr w:type="spellStart"/>
+      <w:proofErr w:type="gramStart"/>
+      <w:r>
+        <w:rPr>
+          <w:sz w:val="24"/>
+        </w:rPr>
+        <w:t>php</w:t>
+      </w:r>
+      <w:proofErr w:type="spellEnd"/>
+      <w:proofErr w:type="gramEnd"/>
+      <w:r>
+        <w:rPr>
+          <w:sz w:val="24"/>
+        </w:rPr>
+        <w:t xml:space="preserve"> artisan </w:t>
+      </w:r>
+      <w:proofErr w:type="spellStart"/>
+      <w:r>
+        <w:rPr>
+          <w:sz w:val="24"/>
+        </w:rPr>
+        <w:t>make:controller</w:t>
+      </w:r>
+      <w:proofErr w:type="spellEnd"/>
+      <w:r>
+        <w:rPr>
+          <w:sz w:val="24"/>
+        </w:rPr>
+        <w:t xml:space="preserve"> Account</w:t>
+      </w:r>
+    </w:p>
+    <w:p>
+      <w:pPr>
+        <w:tabs>
+          <w:tab w:val="left" w:pos="916"/>
+          <w:tab w:val="left" w:pos="1832"/>
+          <w:tab w:val="left" w:pos="2748"/>
+          <w:tab w:val="left" w:pos="3664"/>
+          <w:tab w:val="left" w:pos="4580"/>
+          <w:tab w:val="left" w:pos="5496"/>
+          <w:tab w:val="left" w:pos="6412"/>
+          <w:tab w:val="left" w:pos="7328"/>
+          <w:tab w:val="left" w:pos="8244"/>
+          <w:tab w:val="left" w:pos="9160"/>
+          <w:tab w:val="left" w:pos="10076"/>
+          <w:tab w:val="left" w:pos="10992"/>
+          <w:tab w:val="left" w:pos="11908"/>
+          <w:tab w:val="left" w:pos="12824"/>
+          <w:tab w:val="left" w:pos="13740"/>
+          <w:tab w:val="left" w:pos="14656"/>
+        </w:tabs>
+        <w:spacing w:after="0" w:line="240" w:lineRule="auto"/>
+        <w:ind w:left="720"/>
+        <w:textAlignment w:val="baseline"/>
+        <w:rPr>
+          <w:rFonts w:ascii="var(--ff-mono)" w:eastAsia="Times New Roman" w:hAnsi="var(--ff-mono)" w:cs="Courier New"/>
+          <w:color w:val="0C0D0E"/>
+          <w:sz w:val="20"/>
+          <w:szCs w:val="20"/>
+        </w:rPr>
+      </w:pPr>
+      <w:r>
+        <w:rPr>
+          <w:rFonts w:ascii="inherit" w:eastAsia="Times New Roman" w:hAnsi="inherit" w:cs="Courier New"/>
+          <w:color w:val="0C0D0E"/>
+          <w:sz w:val="20"/>
+          <w:szCs w:val="20"/>
+          <w:bdr w:val="none" w:sz="0" w:space="0" w:color="auto" w:frame="1"/>
+        </w:rPr>
+        <w:t xml:space="preserve"> ]</w:t>
+      </w:r>
+      <w:bookmarkStart w:id="0" w:name="_GoBack"/>
+      <w:bookmarkEnd w:id="0"/>
+    </w:p>
+    <w:p>
+      <w:pPr>
+        <w:rPr>
+          <w:b/>
+          <w:sz w:val="24"/>
+          <w:u w:val="single"/>
+        </w:rPr>
+      </w:pPr>
+      <w:r>
+        <w:rPr>
+          <w:b/>
+          <w:sz w:val="24"/>
+          <w:u w:val="single"/>
+        </w:rPr>
+        <w:t>Create new Middleware</w:t>
       </w:r>
       <w:r>
         <w:rPr>
@@ -1095,17 +1209,29 @@
         <w:rPr>
           <w:sz w:val="24"/>
         </w:rPr>
-        <w:t>make:controller</w:t>
+        <w:t>make:</w:t>
+      </w:r>
+      <w:r>
+        <w:rPr>
+          <w:sz w:val="24"/>
+        </w:rPr>
+        <w:t>middleware</w:t>
       </w:r>
       <w:proofErr w:type="spellEnd"/>
       <w:r>
         <w:rPr>
           <w:sz w:val="24"/>
         </w:rPr>
-        <w:t xml:space="preserve"> Account</w:t>
-      </w:r>
-      <w:bookmarkStart w:id="0" w:name="_GoBack"/>
-      <w:bookmarkEnd w:id="0"/>
+        <w:t xml:space="preserve"> </w:t>
+      </w:r>
+      <w:proofErr w:type="spellStart"/>
+      <w:r>
+        <w:rPr>
+          <w:sz w:val="24"/>
+        </w:rPr>
+        <w:t>AdminAuth</w:t>
+      </w:r>
+      <w:proofErr w:type="spellEnd"/>
     </w:p>
     <w:p>
       <w:pPr>

</xml_diff>

<commit_message>
setting page ui done stuck at data pass from controller to view to component
</commit_message>
<xml_diff>
--- a/Laravel_commands.docx
+++ b/Laravel_commands.docx
@@ -911,6 +911,82 @@
     </w:p>
     <w:p>
       <w:pPr>
+        <w:pStyle w:val="ListParagraph"/>
+        <w:numPr>
+          <w:ilvl w:val="0"/>
+          <w:numId w:val="6"/>
+        </w:numPr>
+        <w:tabs>
+          <w:tab w:val="left" w:pos="916"/>
+          <w:tab w:val="left" w:pos="1832"/>
+          <w:tab w:val="left" w:pos="2748"/>
+          <w:tab w:val="left" w:pos="3664"/>
+          <w:tab w:val="left" w:pos="4580"/>
+          <w:tab w:val="left" w:pos="5496"/>
+          <w:tab w:val="left" w:pos="6412"/>
+          <w:tab w:val="left" w:pos="7328"/>
+          <w:tab w:val="left" w:pos="8244"/>
+          <w:tab w:val="left" w:pos="9160"/>
+          <w:tab w:val="left" w:pos="10076"/>
+          <w:tab w:val="left" w:pos="10992"/>
+          <w:tab w:val="left" w:pos="11908"/>
+          <w:tab w:val="left" w:pos="12824"/>
+          <w:tab w:val="left" w:pos="13740"/>
+          <w:tab w:val="left" w:pos="14656"/>
+        </w:tabs>
+        <w:spacing w:after="0" w:line="240" w:lineRule="auto"/>
+        <w:textAlignment w:val="baseline"/>
+        <w:rPr>
+          <w:rFonts w:ascii="inherit" w:eastAsia="Times New Roman" w:hAnsi="inherit" w:cs="Courier New"/>
+          <w:color w:val="0C0D0E"/>
+          <w:sz w:val="20"/>
+          <w:szCs w:val="20"/>
+          <w:bdr w:val="none" w:sz="0" w:space="0" w:color="auto" w:frame="1"/>
+        </w:rPr>
+      </w:pPr>
+      <w:proofErr w:type="spellStart"/>
+      <w:r>
+        <w:rPr>
+          <w:sz w:val="24"/>
+        </w:rPr>
+        <w:t>php</w:t>
+      </w:r>
+      <w:proofErr w:type="spellEnd"/>
+      <w:r>
+        <w:rPr>
+          <w:sz w:val="24"/>
+        </w:rPr>
+        <w:t xml:space="preserve"> artisan </w:t>
+      </w:r>
+      <w:proofErr w:type="spellStart"/>
+      <w:r>
+        <w:rPr>
+          <w:sz w:val="24"/>
+        </w:rPr>
+        <w:t>make:model</w:t>
+      </w:r>
+      <w:proofErr w:type="spellEnd"/>
+      <w:r>
+        <w:rPr>
+          <w:sz w:val="24"/>
+        </w:rPr>
+        <w:t xml:space="preserve"> Role </w:t>
+      </w:r>
+      <w:r>
+        <w:rPr>
+          <w:sz w:val="24"/>
+        </w:rPr>
+        <w:t>–</w:t>
+      </w:r>
+      <w:r>
+        <w:rPr>
+          <w:sz w:val="24"/>
+        </w:rPr>
+        <w:t>m</w:t>
+      </w:r>
+    </w:p>
+    <w:p>
+      <w:pPr>
         <w:tabs>
           <w:tab w:val="left" w:pos="916"/>
           <w:tab w:val="left" w:pos="1832"/>
@@ -933,15 +1009,84 @@
         <w:ind w:left="720"/>
         <w:textAlignment w:val="baseline"/>
         <w:rPr>
+          <w:rFonts w:ascii="var(--ff-mono)" w:eastAsia="Times New Roman" w:hAnsi="var(--ff-mono)" w:cs="Courier New"/>
+          <w:color w:val="0C0D0E"/>
+          <w:sz w:val="20"/>
+          <w:szCs w:val="20"/>
+        </w:rPr>
+      </w:pPr>
+      <w:r>
+        <w:rPr>
           <w:rFonts w:ascii="inherit" w:eastAsia="Times New Roman" w:hAnsi="inherit" w:cs="Courier New"/>
           <w:color w:val="0C0D0E"/>
           <w:sz w:val="20"/>
           <w:szCs w:val="20"/>
           <w:bdr w:val="none" w:sz="0" w:space="0" w:color="auto" w:frame="1"/>
         </w:rPr>
+        <w:t xml:space="preserve"> </w:t>
+      </w:r>
+    </w:p>
+    <w:p>
+      <w:pPr>
+        <w:rPr>
+          <w:b/>
+          <w:sz w:val="24"/>
+          <w:u w:val="single"/>
+        </w:rPr>
+      </w:pPr>
+      <w:r>
+        <w:rPr>
+          <w:b/>
+          <w:sz w:val="24"/>
+          <w:u w:val="single"/>
+        </w:rPr>
+        <w:t>Create new Controller</w:t>
+      </w:r>
+      <w:r>
+        <w:rPr>
+          <w:b/>
+          <w:sz w:val="24"/>
+          <w:u w:val="single"/>
+        </w:rPr>
+        <w:t>:</w:t>
+      </w:r>
+    </w:p>
+    <w:p>
+      <w:pPr>
+        <w:pStyle w:val="ListParagraph"/>
+        <w:numPr>
+          <w:ilvl w:val="0"/>
+          <w:numId w:val="5"/>
+        </w:numPr>
+        <w:tabs>
+          <w:tab w:val="left" w:pos="916"/>
+          <w:tab w:val="left" w:pos="1832"/>
+          <w:tab w:val="left" w:pos="2748"/>
+          <w:tab w:val="left" w:pos="3664"/>
+          <w:tab w:val="left" w:pos="4580"/>
+          <w:tab w:val="left" w:pos="5496"/>
+          <w:tab w:val="left" w:pos="6412"/>
+          <w:tab w:val="left" w:pos="7328"/>
+          <w:tab w:val="left" w:pos="8244"/>
+          <w:tab w:val="left" w:pos="9160"/>
+          <w:tab w:val="left" w:pos="10076"/>
+          <w:tab w:val="left" w:pos="10992"/>
+          <w:tab w:val="left" w:pos="11908"/>
+          <w:tab w:val="left" w:pos="12824"/>
+          <w:tab w:val="left" w:pos="13740"/>
+          <w:tab w:val="left" w:pos="14656"/>
+        </w:tabs>
+        <w:spacing w:after="0" w:line="240" w:lineRule="auto"/>
+        <w:textAlignment w:val="baseline"/>
+        <w:rPr>
+          <w:rFonts w:ascii="inherit" w:eastAsia="Times New Roman" w:hAnsi="inherit" w:cs="Courier New"/>
+          <w:color w:val="0C0D0E"/>
+          <w:sz w:val="20"/>
+          <w:szCs w:val="20"/>
+          <w:bdr w:val="none" w:sz="0" w:space="0" w:color="auto" w:frame="1"/>
+        </w:rPr>
       </w:pPr>
       <w:proofErr w:type="spellStart"/>
-      <w:proofErr w:type="gramStart"/>
       <w:r>
         <w:rPr>
           <w:sz w:val="24"/>
@@ -949,7 +1094,6 @@
         <w:t>php</w:t>
       </w:r>
       <w:proofErr w:type="spellEnd"/>
-      <w:proofErr w:type="gramEnd"/>
       <w:r>
         <w:rPr>
           <w:sz w:val="24"/>
@@ -961,26 +1105,116 @@
         <w:rPr>
           <w:sz w:val="24"/>
         </w:rPr>
-        <w:t>make:model</w:t>
+        <w:t>make:controller</w:t>
       </w:r>
       <w:proofErr w:type="spellEnd"/>
       <w:r>
         <w:rPr>
           <w:sz w:val="24"/>
         </w:rPr>
-        <w:t xml:space="preserve"> Role </w:t>
-      </w:r>
-      <w:r>
-        <w:rPr>
-          <w:sz w:val="24"/>
-        </w:rPr>
-        <w:t>–</w:t>
-      </w:r>
-      <w:r>
-        <w:rPr>
-          <w:sz w:val="24"/>
-        </w:rPr>
-        <w:t>m</w:t>
+        <w:t xml:space="preserve"> Account</w:t>
+      </w:r>
+    </w:p>
+    <w:p>
+      <w:pPr>
+        <w:pStyle w:val="ListParagraph"/>
+        <w:numPr>
+          <w:ilvl w:val="0"/>
+          <w:numId w:val="5"/>
+        </w:numPr>
+        <w:tabs>
+          <w:tab w:val="left" w:pos="916"/>
+          <w:tab w:val="left" w:pos="1832"/>
+          <w:tab w:val="left" w:pos="2748"/>
+          <w:tab w:val="left" w:pos="3664"/>
+          <w:tab w:val="left" w:pos="4580"/>
+          <w:tab w:val="left" w:pos="5496"/>
+          <w:tab w:val="left" w:pos="6412"/>
+          <w:tab w:val="left" w:pos="7328"/>
+          <w:tab w:val="left" w:pos="8244"/>
+          <w:tab w:val="left" w:pos="9160"/>
+          <w:tab w:val="left" w:pos="10076"/>
+          <w:tab w:val="left" w:pos="10992"/>
+          <w:tab w:val="left" w:pos="11908"/>
+          <w:tab w:val="left" w:pos="12824"/>
+          <w:tab w:val="left" w:pos="13740"/>
+          <w:tab w:val="left" w:pos="14656"/>
+        </w:tabs>
+        <w:spacing w:after="0" w:line="240" w:lineRule="auto"/>
+        <w:textAlignment w:val="baseline"/>
+        <w:rPr>
+          <w:rFonts w:ascii="inherit" w:eastAsia="Times New Roman" w:hAnsi="inherit" w:cs="Courier New"/>
+          <w:color w:val="0C0D0E"/>
+          <w:sz w:val="20"/>
+          <w:szCs w:val="20"/>
+          <w:bdr w:val="none" w:sz="0" w:space="0" w:color="auto" w:frame="1"/>
+        </w:rPr>
+      </w:pPr>
+      <w:proofErr w:type="spellStart"/>
+      <w:r>
+        <w:rPr>
+          <w:rFonts w:ascii="inherit" w:eastAsia="Times New Roman" w:hAnsi="inherit" w:cs="Courier New"/>
+          <w:color w:val="0C0D0E"/>
+          <w:sz w:val="20"/>
+          <w:szCs w:val="20"/>
+          <w:bdr w:val="none" w:sz="0" w:space="0" w:color="auto" w:frame="1"/>
+        </w:rPr>
+        <w:t>php</w:t>
+      </w:r>
+      <w:proofErr w:type="spellEnd"/>
+      <w:r>
+        <w:rPr>
+          <w:rFonts w:ascii="inherit" w:eastAsia="Times New Roman" w:hAnsi="inherit" w:cs="Courier New"/>
+          <w:color w:val="0C0D0E"/>
+          <w:sz w:val="20"/>
+          <w:szCs w:val="20"/>
+          <w:bdr w:val="none" w:sz="0" w:space="0" w:color="auto" w:frame="1"/>
+        </w:rPr>
+        <w:t xml:space="preserve"> artisan </w:t>
+      </w:r>
+      <w:proofErr w:type="spellStart"/>
+      <w:r>
+        <w:rPr>
+          <w:rFonts w:ascii="inherit" w:eastAsia="Times New Roman" w:hAnsi="inherit" w:cs="Courier New"/>
+          <w:color w:val="0C0D0E"/>
+          <w:sz w:val="20"/>
+          <w:szCs w:val="20"/>
+          <w:bdr w:val="none" w:sz="0" w:space="0" w:color="auto" w:frame="1"/>
+        </w:rPr>
+        <w:t>make:controller</w:t>
+      </w:r>
+      <w:proofErr w:type="spellEnd"/>
+      <w:r>
+        <w:rPr>
+          <w:rFonts w:ascii="inherit" w:eastAsia="Times New Roman" w:hAnsi="inherit" w:cs="Courier New"/>
+          <w:color w:val="0C0D0E"/>
+          <w:sz w:val="20"/>
+          <w:szCs w:val="20"/>
+          <w:bdr w:val="none" w:sz="0" w:space="0" w:color="auto" w:frame="1"/>
+        </w:rPr>
+        <w:t xml:space="preserve"> Admin/Profile --resource  </w:t>
+      </w:r>
+      <w:r>
+        <w:rPr>
+          <w:rFonts w:ascii="inherit" w:eastAsia="Times New Roman" w:hAnsi="inherit" w:cs="Courier New"/>
+          <w:color w:val="0C0D0E"/>
+          <w:sz w:val="20"/>
+          <w:szCs w:val="20"/>
+          <w:bdr w:val="none" w:sz="0" w:space="0" w:color="auto" w:frame="1"/>
+        </w:rPr>
+        <w:t xml:space="preserve"> (Create controller template auto like index, create, edit destory</w:t>
+      </w:r>
+      <w:bookmarkStart w:id="0" w:name="_GoBack"/>
+      <w:bookmarkEnd w:id="0"/>
+      <w:r>
+        <w:rPr>
+          <w:rFonts w:ascii="inherit" w:eastAsia="Times New Roman" w:hAnsi="inherit" w:cs="Courier New"/>
+          <w:color w:val="0C0D0E"/>
+          <w:sz w:val="20"/>
+          <w:szCs w:val="20"/>
+          <w:bdr w:val="none" w:sz="0" w:space="0" w:color="auto" w:frame="1"/>
+        </w:rPr>
+        <w:t>)</w:t>
       </w:r>
     </w:p>
     <w:p>
@@ -1021,138 +1255,8 @@
           <w:szCs w:val="20"/>
           <w:bdr w:val="none" w:sz="0" w:space="0" w:color="auto" w:frame="1"/>
         </w:rPr>
-        <w:t xml:space="preserve"> ]</w:t>
-      </w:r>
-    </w:p>
-    <w:p>
-      <w:pPr>
-        <w:rPr>
-          <w:b/>
-          <w:sz w:val="24"/>
-          <w:u w:val="single"/>
-        </w:rPr>
-      </w:pPr>
-      <w:r>
-        <w:rPr>
-          <w:b/>
-          <w:sz w:val="24"/>
-          <w:u w:val="single"/>
-        </w:rPr>
-        <w:t>Create new Controller</w:t>
-      </w:r>
-      <w:r>
-        <w:rPr>
-          <w:b/>
-          <w:sz w:val="24"/>
-          <w:u w:val="single"/>
-        </w:rPr>
-        <w:t>:</w:t>
-      </w:r>
-    </w:p>
-    <w:p>
-      <w:pPr>
-        <w:tabs>
-          <w:tab w:val="left" w:pos="916"/>
-          <w:tab w:val="left" w:pos="1832"/>
-          <w:tab w:val="left" w:pos="2748"/>
-          <w:tab w:val="left" w:pos="3664"/>
-          <w:tab w:val="left" w:pos="4580"/>
-          <w:tab w:val="left" w:pos="5496"/>
-          <w:tab w:val="left" w:pos="6412"/>
-          <w:tab w:val="left" w:pos="7328"/>
-          <w:tab w:val="left" w:pos="8244"/>
-          <w:tab w:val="left" w:pos="9160"/>
-          <w:tab w:val="left" w:pos="10076"/>
-          <w:tab w:val="left" w:pos="10992"/>
-          <w:tab w:val="left" w:pos="11908"/>
-          <w:tab w:val="left" w:pos="12824"/>
-          <w:tab w:val="left" w:pos="13740"/>
-          <w:tab w:val="left" w:pos="14656"/>
-        </w:tabs>
-        <w:spacing w:after="0" w:line="240" w:lineRule="auto"/>
-        <w:ind w:left="720"/>
-        <w:textAlignment w:val="baseline"/>
-        <w:rPr>
-          <w:rFonts w:ascii="inherit" w:eastAsia="Times New Roman" w:hAnsi="inherit" w:cs="Courier New"/>
-          <w:color w:val="0C0D0E"/>
-          <w:sz w:val="20"/>
-          <w:szCs w:val="20"/>
-          <w:bdr w:val="none" w:sz="0" w:space="0" w:color="auto" w:frame="1"/>
-        </w:rPr>
-      </w:pPr>
-      <w:proofErr w:type="spellStart"/>
-      <w:proofErr w:type="gramStart"/>
-      <w:r>
-        <w:rPr>
-          <w:sz w:val="24"/>
-        </w:rPr>
-        <w:t>php</w:t>
-      </w:r>
-      <w:proofErr w:type="spellEnd"/>
-      <w:proofErr w:type="gramEnd"/>
-      <w:r>
-        <w:rPr>
-          <w:sz w:val="24"/>
-        </w:rPr>
-        <w:t xml:space="preserve"> artisan </w:t>
-      </w:r>
-      <w:proofErr w:type="spellStart"/>
-      <w:r>
-        <w:rPr>
-          <w:sz w:val="24"/>
-        </w:rPr>
-        <w:t>make:controller</w:t>
-      </w:r>
-      <w:proofErr w:type="spellEnd"/>
-      <w:r>
-        <w:rPr>
-          <w:sz w:val="24"/>
-        </w:rPr>
-        <w:t xml:space="preserve"> Account</w:t>
-      </w:r>
-    </w:p>
-    <w:p>
-      <w:pPr>
-        <w:tabs>
-          <w:tab w:val="left" w:pos="916"/>
-          <w:tab w:val="left" w:pos="1832"/>
-          <w:tab w:val="left" w:pos="2748"/>
-          <w:tab w:val="left" w:pos="3664"/>
-          <w:tab w:val="left" w:pos="4580"/>
-          <w:tab w:val="left" w:pos="5496"/>
-          <w:tab w:val="left" w:pos="6412"/>
-          <w:tab w:val="left" w:pos="7328"/>
-          <w:tab w:val="left" w:pos="8244"/>
-          <w:tab w:val="left" w:pos="9160"/>
-          <w:tab w:val="left" w:pos="10076"/>
-          <w:tab w:val="left" w:pos="10992"/>
-          <w:tab w:val="left" w:pos="11908"/>
-          <w:tab w:val="left" w:pos="12824"/>
-          <w:tab w:val="left" w:pos="13740"/>
-          <w:tab w:val="left" w:pos="14656"/>
-        </w:tabs>
-        <w:spacing w:after="0" w:line="240" w:lineRule="auto"/>
-        <w:ind w:left="720"/>
-        <w:textAlignment w:val="baseline"/>
-        <w:rPr>
-          <w:rFonts w:ascii="var(--ff-mono)" w:eastAsia="Times New Roman" w:hAnsi="var(--ff-mono)" w:cs="Courier New"/>
-          <w:color w:val="0C0D0E"/>
-          <w:sz w:val="20"/>
-          <w:szCs w:val="20"/>
-        </w:rPr>
-      </w:pPr>
-      <w:r>
-        <w:rPr>
-          <w:rFonts w:ascii="inherit" w:eastAsia="Times New Roman" w:hAnsi="inherit" w:cs="Courier New"/>
-          <w:color w:val="0C0D0E"/>
-          <w:sz w:val="20"/>
-          <w:szCs w:val="20"/>
-          <w:bdr w:val="none" w:sz="0" w:space="0" w:color="auto" w:frame="1"/>
-        </w:rPr>
-        <w:t xml:space="preserve"> ]</w:t>
-      </w:r>
-      <w:bookmarkStart w:id="0" w:name="_GoBack"/>
-      <w:bookmarkEnd w:id="0"/>
+        <w:t xml:space="preserve"> </w:t>
+      </w:r>
     </w:p>
     <w:p>
       <w:pPr>
@@ -1209,13 +1313,7 @@
         <w:rPr>
           <w:sz w:val="24"/>
         </w:rPr>
-        <w:t>make:</w:t>
-      </w:r>
-      <w:r>
-        <w:rPr>
-          <w:sz w:val="24"/>
-        </w:rPr>
-        <w:t>middleware</w:t>
+        <w:t>make:middleware</w:t>
       </w:r>
       <w:proofErr w:type="spellEnd"/>
       <w:r>
@@ -1500,6 +1598,119 @@
     </w:lvl>
   </w:abstractNum>
   <w:abstractNum w:abstractNumId="2" w15:restartNumberingAfterBreak="0">
+    <w:nsid w:val="37376871"/>
+    <w:multiLevelType w:val="hybridMultilevel"/>
+    <w:tmpl w:val="F33C01E0"/>
+    <w:lvl w:ilvl="0" w:tplc="04090001">
+      <w:start w:val="1"/>
+      <w:numFmt w:val="bullet"/>
+      <w:lvlText w:val=""/>
+      <w:lvlJc w:val="left"/>
+      <w:pPr>
+        <w:ind w:left="1440" w:hanging="360"/>
+      </w:pPr>
+      <w:rPr>
+        <w:rFonts w:ascii="Symbol" w:hAnsi="Symbol" w:hint="default"/>
+      </w:rPr>
+    </w:lvl>
+    <w:lvl w:ilvl="1" w:tplc="04090003" w:tentative="1">
+      <w:start w:val="1"/>
+      <w:numFmt w:val="bullet"/>
+      <w:lvlText w:val="o"/>
+      <w:lvlJc w:val="left"/>
+      <w:pPr>
+        <w:ind w:left="2160" w:hanging="360"/>
+      </w:pPr>
+      <w:rPr>
+        <w:rFonts w:ascii="Courier New" w:hAnsi="Courier New" w:cs="Courier New" w:hint="default"/>
+      </w:rPr>
+    </w:lvl>
+    <w:lvl w:ilvl="2" w:tplc="04090005" w:tentative="1">
+      <w:start w:val="1"/>
+      <w:numFmt w:val="bullet"/>
+      <w:lvlText w:val=""/>
+      <w:lvlJc w:val="left"/>
+      <w:pPr>
+        <w:ind w:left="2880" w:hanging="360"/>
+      </w:pPr>
+      <w:rPr>
+        <w:rFonts w:ascii="Wingdings" w:hAnsi="Wingdings" w:hint="default"/>
+      </w:rPr>
+    </w:lvl>
+    <w:lvl w:ilvl="3" w:tplc="04090001" w:tentative="1">
+      <w:start w:val="1"/>
+      <w:numFmt w:val="bullet"/>
+      <w:lvlText w:val=""/>
+      <w:lvlJc w:val="left"/>
+      <w:pPr>
+        <w:ind w:left="3600" w:hanging="360"/>
+      </w:pPr>
+      <w:rPr>
+        <w:rFonts w:ascii="Symbol" w:hAnsi="Symbol" w:hint="default"/>
+      </w:rPr>
+    </w:lvl>
+    <w:lvl w:ilvl="4" w:tplc="04090003" w:tentative="1">
+      <w:start w:val="1"/>
+      <w:numFmt w:val="bullet"/>
+      <w:lvlText w:val="o"/>
+      <w:lvlJc w:val="left"/>
+      <w:pPr>
+        <w:ind w:left="4320" w:hanging="360"/>
+      </w:pPr>
+      <w:rPr>
+        <w:rFonts w:ascii="Courier New" w:hAnsi="Courier New" w:cs="Courier New" w:hint="default"/>
+      </w:rPr>
+    </w:lvl>
+    <w:lvl w:ilvl="5" w:tplc="04090005" w:tentative="1">
+      <w:start w:val="1"/>
+      <w:numFmt w:val="bullet"/>
+      <w:lvlText w:val=""/>
+      <w:lvlJc w:val="left"/>
+      <w:pPr>
+        <w:ind w:left="5040" w:hanging="360"/>
+      </w:pPr>
+      <w:rPr>
+        <w:rFonts w:ascii="Wingdings" w:hAnsi="Wingdings" w:hint="default"/>
+      </w:rPr>
+    </w:lvl>
+    <w:lvl w:ilvl="6" w:tplc="04090001" w:tentative="1">
+      <w:start w:val="1"/>
+      <w:numFmt w:val="bullet"/>
+      <w:lvlText w:val=""/>
+      <w:lvlJc w:val="left"/>
+      <w:pPr>
+        <w:ind w:left="5760" w:hanging="360"/>
+      </w:pPr>
+      <w:rPr>
+        <w:rFonts w:ascii="Symbol" w:hAnsi="Symbol" w:hint="default"/>
+      </w:rPr>
+    </w:lvl>
+    <w:lvl w:ilvl="7" w:tplc="04090003" w:tentative="1">
+      <w:start w:val="1"/>
+      <w:numFmt w:val="bullet"/>
+      <w:lvlText w:val="o"/>
+      <w:lvlJc w:val="left"/>
+      <w:pPr>
+        <w:ind w:left="6480" w:hanging="360"/>
+      </w:pPr>
+      <w:rPr>
+        <w:rFonts w:ascii="Courier New" w:hAnsi="Courier New" w:cs="Courier New" w:hint="default"/>
+      </w:rPr>
+    </w:lvl>
+    <w:lvl w:ilvl="8" w:tplc="04090005" w:tentative="1">
+      <w:start w:val="1"/>
+      <w:numFmt w:val="bullet"/>
+      <w:lvlText w:val=""/>
+      <w:lvlJc w:val="left"/>
+      <w:pPr>
+        <w:ind w:left="7200" w:hanging="360"/>
+      </w:pPr>
+      <w:rPr>
+        <w:rFonts w:ascii="Wingdings" w:hAnsi="Wingdings" w:hint="default"/>
+      </w:rPr>
+    </w:lvl>
+  </w:abstractNum>
+  <w:abstractNum w:abstractNumId="3" w15:restartNumberingAfterBreak="0">
     <w:nsid w:val="412E3FAF"/>
     <w:multiLevelType w:val="hybridMultilevel"/>
     <w:tmpl w:val="CE7876C0"/>
@@ -1612,7 +1823,120 @@
       </w:rPr>
     </w:lvl>
   </w:abstractNum>
-  <w:abstractNum w:abstractNumId="3" w15:restartNumberingAfterBreak="0">
+  <w:abstractNum w:abstractNumId="4" w15:restartNumberingAfterBreak="0">
+    <w:nsid w:val="64333AF4"/>
+    <w:multiLevelType w:val="hybridMultilevel"/>
+    <w:tmpl w:val="DC4C0016"/>
+    <w:lvl w:ilvl="0" w:tplc="04090001">
+      <w:start w:val="1"/>
+      <w:numFmt w:val="bullet"/>
+      <w:lvlText w:val=""/>
+      <w:lvlJc w:val="left"/>
+      <w:pPr>
+        <w:ind w:left="1440" w:hanging="360"/>
+      </w:pPr>
+      <w:rPr>
+        <w:rFonts w:ascii="Symbol" w:hAnsi="Symbol" w:hint="default"/>
+      </w:rPr>
+    </w:lvl>
+    <w:lvl w:ilvl="1" w:tplc="04090003" w:tentative="1">
+      <w:start w:val="1"/>
+      <w:numFmt w:val="bullet"/>
+      <w:lvlText w:val="o"/>
+      <w:lvlJc w:val="left"/>
+      <w:pPr>
+        <w:ind w:left="2160" w:hanging="360"/>
+      </w:pPr>
+      <w:rPr>
+        <w:rFonts w:ascii="Courier New" w:hAnsi="Courier New" w:cs="Courier New" w:hint="default"/>
+      </w:rPr>
+    </w:lvl>
+    <w:lvl w:ilvl="2" w:tplc="04090005" w:tentative="1">
+      <w:start w:val="1"/>
+      <w:numFmt w:val="bullet"/>
+      <w:lvlText w:val=""/>
+      <w:lvlJc w:val="left"/>
+      <w:pPr>
+        <w:ind w:left="2880" w:hanging="360"/>
+      </w:pPr>
+      <w:rPr>
+        <w:rFonts w:ascii="Wingdings" w:hAnsi="Wingdings" w:hint="default"/>
+      </w:rPr>
+    </w:lvl>
+    <w:lvl w:ilvl="3" w:tplc="04090001" w:tentative="1">
+      <w:start w:val="1"/>
+      <w:numFmt w:val="bullet"/>
+      <w:lvlText w:val=""/>
+      <w:lvlJc w:val="left"/>
+      <w:pPr>
+        <w:ind w:left="3600" w:hanging="360"/>
+      </w:pPr>
+      <w:rPr>
+        <w:rFonts w:ascii="Symbol" w:hAnsi="Symbol" w:hint="default"/>
+      </w:rPr>
+    </w:lvl>
+    <w:lvl w:ilvl="4" w:tplc="04090003" w:tentative="1">
+      <w:start w:val="1"/>
+      <w:numFmt w:val="bullet"/>
+      <w:lvlText w:val="o"/>
+      <w:lvlJc w:val="left"/>
+      <w:pPr>
+        <w:ind w:left="4320" w:hanging="360"/>
+      </w:pPr>
+      <w:rPr>
+        <w:rFonts w:ascii="Courier New" w:hAnsi="Courier New" w:cs="Courier New" w:hint="default"/>
+      </w:rPr>
+    </w:lvl>
+    <w:lvl w:ilvl="5" w:tplc="04090005" w:tentative="1">
+      <w:start w:val="1"/>
+      <w:numFmt w:val="bullet"/>
+      <w:lvlText w:val=""/>
+      <w:lvlJc w:val="left"/>
+      <w:pPr>
+        <w:ind w:left="5040" w:hanging="360"/>
+      </w:pPr>
+      <w:rPr>
+        <w:rFonts w:ascii="Wingdings" w:hAnsi="Wingdings" w:hint="default"/>
+      </w:rPr>
+    </w:lvl>
+    <w:lvl w:ilvl="6" w:tplc="04090001" w:tentative="1">
+      <w:start w:val="1"/>
+      <w:numFmt w:val="bullet"/>
+      <w:lvlText w:val=""/>
+      <w:lvlJc w:val="left"/>
+      <w:pPr>
+        <w:ind w:left="5760" w:hanging="360"/>
+      </w:pPr>
+      <w:rPr>
+        <w:rFonts w:ascii="Symbol" w:hAnsi="Symbol" w:hint="default"/>
+      </w:rPr>
+    </w:lvl>
+    <w:lvl w:ilvl="7" w:tplc="04090003" w:tentative="1">
+      <w:start w:val="1"/>
+      <w:numFmt w:val="bullet"/>
+      <w:lvlText w:val="o"/>
+      <w:lvlJc w:val="left"/>
+      <w:pPr>
+        <w:ind w:left="6480" w:hanging="360"/>
+      </w:pPr>
+      <w:rPr>
+        <w:rFonts w:ascii="Courier New" w:hAnsi="Courier New" w:cs="Courier New" w:hint="default"/>
+      </w:rPr>
+    </w:lvl>
+    <w:lvl w:ilvl="8" w:tplc="04090005" w:tentative="1">
+      <w:start w:val="1"/>
+      <w:numFmt w:val="bullet"/>
+      <w:lvlText w:val=""/>
+      <w:lvlJc w:val="left"/>
+      <w:pPr>
+        <w:ind w:left="7200" w:hanging="360"/>
+      </w:pPr>
+      <w:rPr>
+        <w:rFonts w:ascii="Wingdings" w:hAnsi="Wingdings" w:hint="default"/>
+      </w:rPr>
+    </w:lvl>
+  </w:abstractNum>
+  <w:abstractNum w:abstractNumId="5" w15:restartNumberingAfterBreak="0">
     <w:nsid w:val="7B3C7E7F"/>
     <w:multiLevelType w:val="hybridMultilevel"/>
     <w:tmpl w:val="1EB209C0"/>
@@ -1726,16 +2050,22 @@
     </w:lvl>
   </w:abstractNum>
   <w:num w:numId="1">
-    <w:abstractNumId w:val="2"/>
+    <w:abstractNumId w:val="3"/>
   </w:num>
   <w:num w:numId="2">
-    <w:abstractNumId w:val="3"/>
+    <w:abstractNumId w:val="5"/>
   </w:num>
   <w:num w:numId="3">
     <w:abstractNumId w:val="0"/>
   </w:num>
   <w:num w:numId="4">
     <w:abstractNumId w:val="1"/>
+  </w:num>
+  <w:num w:numId="5">
+    <w:abstractNumId w:val="2"/>
+  </w:num>
+  <w:num w:numId="6">
+    <w:abstractNumId w:val="4"/>
   </w:num>
 </w:numbering>
 </file>

</xml_diff>